<commit_message>
video plugin added, syllabus integrated with bologna information system, untill week-9 content updated.
</commit_message>
<xml_diff>
--- a/docs/week-1/week-1.en.md_word.docx
+++ b/docs/week-1/week-1.en.md_word.docx
@@ -61,7 +61,7 @@
         <w:pStyle w:val="Date"/>
       </w:pPr>
     </w:p>
-    <w:bookmarkStart w:id="29" w:name="ce208-database-management-systems"/>
+    <w:bookmarkStart w:id="30" w:name="ce208-database-management-systems"/>
     <w:p>
       <w:pPr>
         <w:pStyle w:val="Heading2"/>
@@ -70,7 +70,7 @@
         <w:t xml:space="preserve">CE208-Database Management Systems</w:t>
       </w:r>
     </w:p>
-    <w:bookmarkStart w:id="25" w:name="week-1-intro"/>
+    <w:bookmarkStart w:id="26" w:name="week-1-intro"/>
     <w:p>
       <w:pPr>
         <w:pStyle w:val="Heading3"/>
@@ -79,7 +79,7 @@
         <w:t xml:space="preserve">Week-1 (Intro)</w:t>
       </w:r>
     </w:p>
-    <w:bookmarkStart w:id="24" w:name="spring-semester-2021-2022"/>
+    <w:bookmarkStart w:id="25" w:name="spring-semester-2021-2022"/>
     <w:p>
       <w:pPr>
         <w:pStyle w:val="Heading4"/>
@@ -181,6 +181,20 @@
           <w:rPr>
             <w:rStyle w:val="Hyperlink"/>
           </w:rPr>
+          <w:t xml:space="preserve">DOCX-MD</w:t>
+        </w:r>
+      </w:hyperlink>
+      <w:r>
+        <w:t xml:space="preserve">,</w:t>
+      </w:r>
+      <w:r>
+        <w:t xml:space="preserve"> </w:t>
+      </w:r>
+      <w:hyperlink r:id="rId23">
+        <w:r>
+          <w:rPr>
+            <w:rStyle w:val="Hyperlink"/>
+          </w:rPr>
           <w:t xml:space="preserve">PPTX-MD</w:t>
         </w:r>
       </w:hyperlink>
@@ -190,7 +204,7 @@
       <w:r>
         <w:t xml:space="preserve"> </w:t>
       </w:r>
-      <w:hyperlink r:id="rId23">
+      <w:hyperlink r:id="rId24">
         <w:r>
           <w:rPr>
             <w:rStyle w:val="Hyperlink"/>
@@ -206,9 +220,9 @@
         </w:pict>
       </w:r>
     </w:p>
-    <w:bookmarkEnd w:id="24"/>
     <w:bookmarkEnd w:id="25"/>
-    <w:bookmarkStart w:id="26" w:name="outline"/>
+    <w:bookmarkEnd w:id="26"/>
+    <w:bookmarkStart w:id="27" w:name="outline"/>
     <w:p>
       <w:pPr>
         <w:pStyle w:val="Heading3"/>
@@ -284,8 +298,8 @@
         </w:pict>
       </w:r>
     </w:p>
-    <w:bookmarkEnd w:id="26"/>
-    <w:bookmarkStart w:id="27" w:name="outline-1"/>
+    <w:bookmarkEnd w:id="27"/>
+    <w:bookmarkStart w:id="28" w:name="outline-1"/>
     <w:p>
       <w:pPr>
         <w:pStyle w:val="Heading3"/>
@@ -385,8 +399,8 @@
         </w:pict>
       </w:r>
     </w:p>
-    <w:bookmarkEnd w:id="27"/>
-    <w:bookmarkStart w:id="28" w:name="outline-2"/>
+    <w:bookmarkEnd w:id="28"/>
+    <w:bookmarkStart w:id="29" w:name="outline-2"/>
     <w:p>
       <w:pPr>
         <w:pStyle w:val="Heading3"/>
@@ -498,9 +512,9 @@
         </w:pict>
       </w:r>
     </w:p>
-    <w:bookmarkEnd w:id="28"/>
     <w:bookmarkEnd w:id="29"/>
-    <w:bookmarkStart w:id="30" w:name="what-is-database"/>
+    <w:bookmarkEnd w:id="30"/>
+    <w:bookmarkStart w:id="31" w:name="what-is-database"/>
     <w:p>
       <w:pPr>
         <w:pStyle w:val="Heading2"/>
@@ -549,8 +563,8 @@
         </w:pict>
       </w:r>
     </w:p>
-    <w:bookmarkEnd w:id="30"/>
-    <w:bookmarkStart w:id="31" w:name="database-examples"/>
+    <w:bookmarkEnd w:id="31"/>
+    <w:bookmarkStart w:id="32" w:name="database-examples"/>
     <w:p>
       <w:pPr>
         <w:pStyle w:val="Heading2"/>
@@ -610,8 +624,8 @@
         </w:pict>
       </w:r>
     </w:p>
-    <w:bookmarkEnd w:id="31"/>
-    <w:bookmarkStart w:id="32" w:name="database"/>
+    <w:bookmarkEnd w:id="32"/>
+    <w:bookmarkStart w:id="33" w:name="database"/>
     <w:p>
       <w:pPr>
         <w:pStyle w:val="Heading2"/>
@@ -660,8 +674,8 @@
         </w:pict>
       </w:r>
     </w:p>
-    <w:bookmarkEnd w:id="32"/>
-    <w:bookmarkStart w:id="33" w:name="what-is-database-management-system"/>
+    <w:bookmarkEnd w:id="33"/>
+    <w:bookmarkStart w:id="34" w:name="what-is-database-management-system"/>
     <w:p>
       <w:pPr>
         <w:pStyle w:val="Heading2"/>
@@ -745,8 +759,8 @@
         </w:pict>
       </w:r>
     </w:p>
-    <w:bookmarkEnd w:id="33"/>
-    <w:bookmarkStart w:id="48" w:name="Xc8882317c86acba41e25cb552606c2cbef8f038"/>
+    <w:bookmarkEnd w:id="34"/>
+    <w:bookmarkStart w:id="49" w:name="Xc8882317c86acba41e25cb552606c2cbef8f038"/>
     <w:p>
       <w:pPr>
         <w:pStyle w:val="Heading2"/>
@@ -858,7 +872,7 @@
         </w:pict>
       </w:r>
     </w:p>
-    <w:bookmarkStart w:id="37" w:name="hierarchical-databases"/>
+    <w:bookmarkStart w:id="38" w:name="hierarchical-databases"/>
     <w:p>
       <w:pPr>
         <w:pStyle w:val="Heading3"/>
@@ -898,18 +912,18 @@
           <wp:inline>
             <wp:extent cx="5334000" cy="1585783"/>
             <wp:effectExtent b="0" l="0" r="0" t="0"/>
-            <wp:docPr descr="center h:300px" title="" id="35" name="Picture"/>
+            <wp:docPr descr="center h:300px" title="" id="36" name="Picture"/>
             <a:graphic>
               <a:graphicData uri="http://schemas.openxmlformats.org/drawingml/2006/picture">
                 <pic:pic>
                   <pic:nvPicPr>
-                    <pic:cNvPr descr="assets/1_veri_tabani_giris_week_10.jpg" id="36" name="Picture"/>
+                    <pic:cNvPr descr="assets/1_veri_tabani_giris_week_10.jpg" id="37" name="Picture"/>
                     <pic:cNvPicPr>
                       <a:picLocks noChangeArrowheads="1" noChangeAspect="1"/>
                     </pic:cNvPicPr>
                   </pic:nvPicPr>
                   <pic:blipFill>
-                    <a:blip r:embed="rId34"/>
+                    <a:blip r:embed="rId35"/>
                     <a:stretch>
                       <a:fillRect/>
                     </a:stretch>
@@ -951,8 +965,8 @@
         </w:pict>
       </w:r>
     </w:p>
-    <w:bookmarkEnd w:id="37"/>
-    <w:bookmarkStart w:id="41" w:name="network-databases"/>
+    <w:bookmarkEnd w:id="38"/>
+    <w:bookmarkStart w:id="42" w:name="network-databases"/>
     <w:p>
       <w:pPr>
         <w:pStyle w:val="Heading3"/>
@@ -982,18 +996,18 @@
           <wp:inline>
             <wp:extent cx="5334000" cy="3585147"/>
             <wp:effectExtent b="0" l="0" r="0" t="0"/>
-            <wp:docPr descr="center h:350px" title="" id="39" name="Picture"/>
+            <wp:docPr descr="center h:350px" title="" id="40" name="Picture"/>
             <a:graphic>
               <a:graphicData uri="http://schemas.openxmlformats.org/drawingml/2006/picture">
                 <pic:pic>
                   <pic:nvPicPr>
-                    <pic:cNvPr descr="assets/1_veri_tabani_giris_week_11.jpg" id="40" name="Picture"/>
+                    <pic:cNvPr descr="assets/1_veri_tabani_giris_week_11.jpg" id="41" name="Picture"/>
                     <pic:cNvPicPr>
                       <a:picLocks noChangeArrowheads="1" noChangeAspect="1"/>
                     </pic:cNvPicPr>
                   </pic:nvPicPr>
                   <pic:blipFill>
-                    <a:blip r:embed="rId38"/>
+                    <a:blip r:embed="rId39"/>
                     <a:stretch>
                       <a:fillRect/>
                     </a:stretch>
@@ -1035,8 +1049,8 @@
         </w:pict>
       </w:r>
     </w:p>
-    <w:bookmarkEnd w:id="41"/>
-    <w:bookmarkStart w:id="42" w:name="relational-databases"/>
+    <w:bookmarkEnd w:id="42"/>
+    <w:bookmarkStart w:id="43" w:name="relational-databases"/>
     <w:p>
       <w:pPr>
         <w:pStyle w:val="Heading3"/>
@@ -1096,8 +1110,8 @@
         </w:pict>
       </w:r>
     </w:p>
-    <w:bookmarkEnd w:id="42"/>
-    <w:bookmarkStart w:id="46" w:name="relational-databases-1"/>
+    <w:bookmarkEnd w:id="43"/>
+    <w:bookmarkStart w:id="47" w:name="relational-databases-1"/>
     <w:p>
       <w:pPr>
         <w:pStyle w:val="Heading3"/>
@@ -1115,18 +1129,18 @@
           <wp:inline>
             <wp:extent cx="4949190" cy="4434840"/>
             <wp:effectExtent b="0" l="0" r="0" t="0"/>
-            <wp:docPr descr="center h:500px" title="" id="44" name="Picture"/>
+            <wp:docPr descr="center h:500px" title="" id="45" name="Picture"/>
             <a:graphic>
               <a:graphicData uri="http://schemas.openxmlformats.org/drawingml/2006/picture">
                 <pic:pic>
                   <pic:nvPicPr>
-                    <pic:cNvPr descr="assets/relational-databases.png" id="45" name="Picture"/>
+                    <pic:cNvPr descr="assets/relational-databases.png" id="46" name="Picture"/>
                     <pic:cNvPicPr>
                       <a:picLocks noChangeArrowheads="1" noChangeAspect="1"/>
                     </pic:cNvPicPr>
                   </pic:nvPicPr>
                   <pic:blipFill>
-                    <a:blip r:embed="rId43"/>
+                    <a:blip r:embed="rId44"/>
                     <a:stretch>
                       <a:fillRect/>
                     </a:stretch>
@@ -1168,8 +1182,8 @@
         </w:pict>
       </w:r>
     </w:p>
-    <w:bookmarkEnd w:id="46"/>
-    <w:bookmarkStart w:id="47" w:name="object-oriented-databases"/>
+    <w:bookmarkEnd w:id="47"/>
+    <w:bookmarkStart w:id="48" w:name="object-oriented-databases"/>
     <w:p>
       <w:pPr>
         <w:pStyle w:val="Heading3"/>
@@ -1279,9 +1293,9 @@
         </w:pict>
       </w:r>
     </w:p>
-    <w:bookmarkEnd w:id="47"/>
     <w:bookmarkEnd w:id="48"/>
-    <w:bookmarkStart w:id="49" w:name="why-use-a-database"/>
+    <w:bookmarkEnd w:id="49"/>
+    <w:bookmarkStart w:id="50" w:name="why-use-a-database"/>
     <w:p>
       <w:pPr>
         <w:pStyle w:val="Heading2"/>
@@ -1319,8 +1333,8 @@
         </w:pict>
       </w:r>
     </w:p>
-    <w:bookmarkEnd w:id="49"/>
-    <w:bookmarkStart w:id="50" w:name="advantages-of-the-database-approach"/>
+    <w:bookmarkEnd w:id="50"/>
+    <w:bookmarkStart w:id="51" w:name="advantages-of-the-database-approach"/>
     <w:p>
       <w:pPr>
         <w:pStyle w:val="Heading2"/>
@@ -1391,8 +1405,8 @@
         </w:pict>
       </w:r>
     </w:p>
-    <w:bookmarkEnd w:id="50"/>
-    <w:bookmarkStart w:id="51" w:name="advantages-of-the-database-approach-1"/>
+    <w:bookmarkEnd w:id="51"/>
+    <w:bookmarkStart w:id="52" w:name="advantages-of-the-database-approach-1"/>
     <w:p>
       <w:pPr>
         <w:pStyle w:val="Heading2"/>
@@ -1452,8 +1466,8 @@
         </w:pict>
       </w:r>
     </w:p>
-    <w:bookmarkEnd w:id="51"/>
-    <w:bookmarkStart w:id="52" w:name="database-management-systems"/>
+    <w:bookmarkEnd w:id="52"/>
+    <w:bookmarkStart w:id="53" w:name="database-management-systems"/>
     <w:p>
       <w:pPr>
         <w:pStyle w:val="Heading2"/>
@@ -1569,8 +1583,8 @@
         </w:pict>
       </w:r>
     </w:p>
-    <w:bookmarkEnd w:id="52"/>
-    <w:bookmarkStart w:id="53" w:name="database-management-systems-1"/>
+    <w:bookmarkEnd w:id="53"/>
+    <w:bookmarkStart w:id="54" w:name="database-management-systems-1"/>
     <w:p>
       <w:pPr>
         <w:pStyle w:val="Heading2"/>
@@ -1652,8 +1666,8 @@
         </w:pict>
       </w:r>
     </w:p>
-    <w:bookmarkEnd w:id="53"/>
-    <w:bookmarkStart w:id="58" w:name="database-structure"/>
+    <w:bookmarkEnd w:id="54"/>
+    <w:bookmarkStart w:id="59" w:name="database-structure"/>
     <w:p>
       <w:pPr>
         <w:pStyle w:val="Heading2"/>
@@ -1671,24 +1685,24 @@
           <wp:inline>
             <wp:extent cx="5334000" cy="3507808"/>
             <wp:effectExtent b="0" l="0" r="0" t="0"/>
-            <wp:docPr descr="center h:500px" title="" id="55" name="Picture"/>
+            <wp:docPr descr="center h:500px" title="" id="56" name="Picture"/>
             <a:graphic>
               <a:graphicData uri="http://schemas.openxmlformats.org/drawingml/2006/picture">
                 <pic:pic>
                   <pic:nvPicPr>
-                    <pic:cNvPr descr="assets/week-1-week-1-database-structure.drawio.svg" id="56" name="Picture"/>
+                    <pic:cNvPr descr="assets/week-1-week-1-database-structure.drawio.svg" id="57" name="Picture"/>
                     <pic:cNvPicPr>
                       <a:picLocks noChangeArrowheads="1" noChangeAspect="1"/>
                     </pic:cNvPicPr>
                   </pic:nvPicPr>
                   <pic:blipFill>
-                    <a:blip r:embed="rId57">
+                    <a:blip r:embed="rId58">
                       <a:extLst>
                         <a:ext uri="{28A0092B-C50C-407E-A947-70E740481C1C}">
                           <a14:useLocalDpi xmlns:a14="http://schemas.microsoft.com/office/drawing/2010/main" val="0"/>
                         </a:ext>
                         <a:ext uri="{96DAC541-7B7A-43D3-8B79-37D633B846F1}">
-                          <asvg:svgBlip xmlns:asvg="http://schemas.microsoft.com/office/drawing/2016/SVG/main" r:embed="rId54"/>
+                          <asvg:svgBlip xmlns:asvg="http://schemas.microsoft.com/office/drawing/2016/SVG/main" r:embed="rId55"/>
                         </a:ext>
                       </a:extLst>
                     </a:blip>
@@ -1733,8 +1747,8 @@
         </w:pict>
       </w:r>
     </w:p>
-    <w:bookmarkEnd w:id="58"/>
-    <w:bookmarkStart w:id="59" w:name="table"/>
+    <w:bookmarkEnd w:id="59"/>
+    <w:bookmarkStart w:id="60" w:name="table"/>
     <w:p>
       <w:pPr>
         <w:pStyle w:val="Heading2"/>
@@ -1810,8 +1824,8 @@
         </w:pict>
       </w:r>
     </w:p>
-    <w:bookmarkEnd w:id="59"/>
-    <w:bookmarkStart w:id="60" w:name="table-1"/>
+    <w:bookmarkEnd w:id="60"/>
+    <w:bookmarkStart w:id="61" w:name="table-1"/>
     <w:p>
       <w:pPr>
         <w:pStyle w:val="Heading2"/>
@@ -1941,8 +1955,8 @@
         </w:pict>
       </w:r>
     </w:p>
-    <w:bookmarkEnd w:id="60"/>
-    <w:bookmarkStart w:id="61" w:name="table-2"/>
+    <w:bookmarkEnd w:id="61"/>
+    <w:bookmarkStart w:id="62" w:name="table-2"/>
     <w:p>
       <w:pPr>
         <w:pStyle w:val="Heading2"/>
@@ -2409,8 +2423,8 @@
         </w:pict>
       </w:r>
     </w:p>
-    <w:bookmarkEnd w:id="61"/>
-    <w:bookmarkStart w:id="62" w:name="table-3"/>
+    <w:bookmarkEnd w:id="62"/>
+    <w:bookmarkStart w:id="63" w:name="table-3"/>
     <w:p>
       <w:pPr>
         <w:pStyle w:val="Heading2"/>
@@ -2667,8 +2681,8 @@
         </w:pict>
       </w:r>
     </w:p>
-    <w:bookmarkEnd w:id="62"/>
-    <w:bookmarkStart w:id="96" w:name="data-types"/>
+    <w:bookmarkEnd w:id="63"/>
+    <w:bookmarkStart w:id="97" w:name="data-types"/>
     <w:p>
       <w:pPr>
         <w:pStyle w:val="Heading2"/>
@@ -2713,7 +2727,7 @@
         </w:pict>
       </w:r>
     </w:p>
-    <w:bookmarkStart w:id="63" w:name="mysql-data-types"/>
+    <w:bookmarkStart w:id="64" w:name="mysql-data-types"/>
     <w:p>
       <w:pPr>
         <w:pStyle w:val="Heading3"/>
@@ -2789,8 +2803,8 @@
         </w:pict>
       </w:r>
     </w:p>
-    <w:bookmarkEnd w:id="63"/>
-    <w:bookmarkStart w:id="65" w:name="mysql-data-types-1"/>
+    <w:bookmarkEnd w:id="64"/>
+    <w:bookmarkStart w:id="66" w:name="mysql-data-types-1"/>
     <w:p>
       <w:pPr>
         <w:pStyle w:val="Heading3"/>
@@ -2799,7 +2813,7 @@
         <w:t xml:space="preserve">MYSQL Data Types</w:t>
       </w:r>
     </w:p>
-    <w:bookmarkStart w:id="64" w:name="tinyint"/>
+    <w:bookmarkStart w:id="65" w:name="tinyint"/>
     <w:p>
       <w:pPr>
         <w:pStyle w:val="Heading4"/>
@@ -2905,9 +2919,9 @@
         </w:pict>
       </w:r>
     </w:p>
-    <w:bookmarkEnd w:id="64"/>
     <w:bookmarkEnd w:id="65"/>
-    <w:bookmarkStart w:id="67" w:name="mysql-data-types-2"/>
+    <w:bookmarkEnd w:id="66"/>
+    <w:bookmarkStart w:id="68" w:name="mysql-data-types-2"/>
     <w:p>
       <w:pPr>
         <w:pStyle w:val="Heading3"/>
@@ -2916,7 +2930,7 @@
         <w:t xml:space="preserve">MYSQL Data Types</w:t>
       </w:r>
     </w:p>
-    <w:bookmarkStart w:id="66" w:name="smallint"/>
+    <w:bookmarkStart w:id="67" w:name="smallint"/>
     <w:p>
       <w:pPr>
         <w:pStyle w:val="Heading4"/>
@@ -3010,9 +3024,9 @@
         </w:pict>
       </w:r>
     </w:p>
-    <w:bookmarkEnd w:id="66"/>
     <w:bookmarkEnd w:id="67"/>
-    <w:bookmarkStart w:id="69" w:name="mysql-data-types-3"/>
+    <w:bookmarkEnd w:id="68"/>
+    <w:bookmarkStart w:id="70" w:name="mysql-data-types-3"/>
     <w:p>
       <w:pPr>
         <w:pStyle w:val="Heading3"/>
@@ -3021,7 +3035,7 @@
         <w:t xml:space="preserve">MYSQL Data Types</w:t>
       </w:r>
     </w:p>
-    <w:bookmarkStart w:id="68" w:name="mediumint"/>
+    <w:bookmarkStart w:id="69" w:name="mediumint"/>
     <w:p>
       <w:pPr>
         <w:pStyle w:val="Heading4"/>
@@ -3109,9 +3123,9 @@
         </w:pict>
       </w:r>
     </w:p>
-    <w:bookmarkEnd w:id="68"/>
     <w:bookmarkEnd w:id="69"/>
-    <w:bookmarkStart w:id="71" w:name="mysql-data-types-4"/>
+    <w:bookmarkEnd w:id="70"/>
+    <w:bookmarkStart w:id="72" w:name="mysql-data-types-4"/>
     <w:p>
       <w:pPr>
         <w:pStyle w:val="Heading3"/>
@@ -3120,7 +3134,7 @@
         <w:t xml:space="preserve">MYSQL Data Types</w:t>
       </w:r>
     </w:p>
-    <w:bookmarkStart w:id="70" w:name="intninterger"/>
+    <w:bookmarkStart w:id="71" w:name="intninterger"/>
     <w:p>
       <w:pPr>
         <w:pStyle w:val="Heading4"/>
@@ -3223,9 +3237,9 @@
         </w:pict>
       </w:r>
     </w:p>
-    <w:bookmarkEnd w:id="70"/>
     <w:bookmarkEnd w:id="71"/>
-    <w:bookmarkStart w:id="73" w:name="mysql-data-types-5"/>
+    <w:bookmarkEnd w:id="72"/>
+    <w:bookmarkStart w:id="74" w:name="mysql-data-types-5"/>
     <w:p>
       <w:pPr>
         <w:pStyle w:val="Heading3"/>
@@ -3234,7 +3248,7 @@
         <w:t xml:space="preserve">MYSQL Data Types</w:t>
       </w:r>
     </w:p>
-    <w:bookmarkStart w:id="72" w:name="bigint"/>
+    <w:bookmarkStart w:id="73" w:name="bigint"/>
     <w:p>
       <w:pPr>
         <w:pStyle w:val="Heading4"/>
@@ -3298,9 +3312,9 @@
         </w:pict>
       </w:r>
     </w:p>
-    <w:bookmarkEnd w:id="72"/>
     <w:bookmarkEnd w:id="73"/>
-    <w:bookmarkStart w:id="75" w:name="mysql-data-types-6"/>
+    <w:bookmarkEnd w:id="74"/>
+    <w:bookmarkStart w:id="76" w:name="mysql-data-types-6"/>
     <w:p>
       <w:pPr>
         <w:pStyle w:val="Heading3"/>
@@ -3309,7 +3323,7 @@
         <w:t xml:space="preserve">MYSQL Data Types</w:t>
       </w:r>
     </w:p>
-    <w:bookmarkStart w:id="74" w:name="float"/>
+    <w:bookmarkStart w:id="75" w:name="float"/>
     <w:p>
       <w:pPr>
         <w:pStyle w:val="Heading4"/>
@@ -3356,9 +3370,9 @@
         </w:pict>
       </w:r>
     </w:p>
-    <w:bookmarkEnd w:id="74"/>
     <w:bookmarkEnd w:id="75"/>
-    <w:bookmarkStart w:id="77" w:name="mysql-data-types-7"/>
+    <w:bookmarkEnd w:id="76"/>
+    <w:bookmarkStart w:id="78" w:name="mysql-data-types-7"/>
     <w:p>
       <w:pPr>
         <w:pStyle w:val="Heading3"/>
@@ -3367,7 +3381,7 @@
         <w:t xml:space="preserve">MYSQL Data Types</w:t>
       </w:r>
     </w:p>
-    <w:bookmarkStart w:id="76" w:name="double"/>
+    <w:bookmarkStart w:id="77" w:name="double"/>
     <w:p>
       <w:pPr>
         <w:pStyle w:val="Heading4"/>
@@ -3414,9 +3428,9 @@
         </w:pict>
       </w:r>
     </w:p>
-    <w:bookmarkEnd w:id="76"/>
     <w:bookmarkEnd w:id="77"/>
-    <w:bookmarkStart w:id="79" w:name="mysql-data-types-8"/>
+    <w:bookmarkEnd w:id="78"/>
+    <w:bookmarkStart w:id="80" w:name="mysql-data-types-8"/>
     <w:p>
       <w:pPr>
         <w:pStyle w:val="Heading3"/>
@@ -3425,7 +3439,7 @@
         <w:t xml:space="preserve">MYSQL Data Types</w:t>
       </w:r>
     </w:p>
-    <w:bookmarkStart w:id="78" w:name="decimal"/>
+    <w:bookmarkStart w:id="79" w:name="decimal"/>
     <w:p>
       <w:pPr>
         <w:pStyle w:val="Heading4"/>
@@ -3487,9 +3501,9 @@
         </w:pict>
       </w:r>
     </w:p>
-    <w:bookmarkEnd w:id="78"/>
     <w:bookmarkEnd w:id="79"/>
-    <w:bookmarkStart w:id="81" w:name="mysql-data-types-9"/>
+    <w:bookmarkEnd w:id="80"/>
+    <w:bookmarkStart w:id="82" w:name="mysql-data-types-9"/>
     <w:p>
       <w:pPr>
         <w:pStyle w:val="Heading3"/>
@@ -3498,7 +3512,7 @@
         <w:t xml:space="preserve">MYSQL Data Types</w:t>
       </w:r>
     </w:p>
-    <w:bookmarkStart w:id="80" w:name="datetime"/>
+    <w:bookmarkStart w:id="81" w:name="datetime"/>
     <w:p>
       <w:pPr>
         <w:pStyle w:val="Heading4"/>
@@ -3582,9 +3596,9 @@
         </w:pict>
       </w:r>
     </w:p>
-    <w:bookmarkEnd w:id="80"/>
     <w:bookmarkEnd w:id="81"/>
-    <w:bookmarkStart w:id="83" w:name="mysql-data-types-10"/>
+    <w:bookmarkEnd w:id="82"/>
+    <w:bookmarkStart w:id="84" w:name="mysql-data-types-10"/>
     <w:p>
       <w:pPr>
         <w:pStyle w:val="Heading3"/>
@@ -3593,7 +3607,7 @@
         <w:t xml:space="preserve">MYSQL Data Types</w:t>
       </w:r>
     </w:p>
-    <w:bookmarkStart w:id="82" w:name="timestamp"/>
+    <w:bookmarkStart w:id="83" w:name="timestamp"/>
     <w:p>
       <w:pPr>
         <w:pStyle w:val="Heading4"/>
@@ -3671,9 +3685,9 @@
         </w:pict>
       </w:r>
     </w:p>
-    <w:bookmarkEnd w:id="82"/>
     <w:bookmarkEnd w:id="83"/>
-    <w:bookmarkStart w:id="85" w:name="mysql-data-types-11"/>
+    <w:bookmarkEnd w:id="84"/>
+    <w:bookmarkStart w:id="86" w:name="mysql-data-types-11"/>
     <w:p>
       <w:pPr>
         <w:pStyle w:val="Heading3"/>
@@ -3682,7 +3696,7 @@
         <w:t xml:space="preserve">MYSQL Data Types</w:t>
       </w:r>
     </w:p>
-    <w:bookmarkStart w:id="84" w:name="date"/>
+    <w:bookmarkStart w:id="85" w:name="date"/>
     <w:p>
       <w:pPr>
         <w:pStyle w:val="Heading4"/>
@@ -3772,9 +3786,9 @@
         </w:pict>
       </w:r>
     </w:p>
-    <w:bookmarkEnd w:id="84"/>
     <w:bookmarkEnd w:id="85"/>
-    <w:bookmarkStart w:id="87" w:name="mysql-data-types-12"/>
+    <w:bookmarkEnd w:id="86"/>
+    <w:bookmarkStart w:id="88" w:name="mysql-data-types-12"/>
     <w:p>
       <w:pPr>
         <w:pStyle w:val="Heading3"/>
@@ -3783,7 +3797,7 @@
         <w:t xml:space="preserve">MYSQL Data Types</w:t>
       </w:r>
     </w:p>
-    <w:bookmarkStart w:id="86" w:name="charn"/>
+    <w:bookmarkStart w:id="87" w:name="charn"/>
     <w:p>
       <w:pPr>
         <w:pStyle w:val="Heading4"/>
@@ -3811,9 +3825,9 @@
         </w:pict>
       </w:r>
     </w:p>
-    <w:bookmarkEnd w:id="86"/>
     <w:bookmarkEnd w:id="87"/>
-    <w:bookmarkStart w:id="89" w:name="mysql-data-types-13"/>
+    <w:bookmarkEnd w:id="88"/>
+    <w:bookmarkStart w:id="90" w:name="mysql-data-types-13"/>
     <w:p>
       <w:pPr>
         <w:pStyle w:val="Heading3"/>
@@ -3822,7 +3836,7 @@
         <w:t xml:space="preserve">MYSQL Data Types</w:t>
       </w:r>
     </w:p>
-    <w:bookmarkStart w:id="88" w:name="text"/>
+    <w:bookmarkStart w:id="89" w:name="text"/>
     <w:p>
       <w:pPr>
         <w:pStyle w:val="Heading4"/>
@@ -3865,9 +3879,9 @@
         </w:pict>
       </w:r>
     </w:p>
-    <w:bookmarkEnd w:id="88"/>
     <w:bookmarkEnd w:id="89"/>
-    <w:bookmarkStart w:id="91" w:name="mysql-data-types-14"/>
+    <w:bookmarkEnd w:id="90"/>
+    <w:bookmarkStart w:id="92" w:name="mysql-data-types-14"/>
     <w:p>
       <w:pPr>
         <w:pStyle w:val="Heading3"/>
@@ -3876,7 +3890,7 @@
         <w:t xml:space="preserve">MYSQL Data Types</w:t>
       </w:r>
     </w:p>
-    <w:bookmarkStart w:id="90" w:name="mediumtext"/>
+    <w:bookmarkStart w:id="91" w:name="mediumtext"/>
     <w:p>
       <w:pPr>
         <w:pStyle w:val="Heading4"/>
@@ -3919,9 +3933,9 @@
         </w:pict>
       </w:r>
     </w:p>
-    <w:bookmarkEnd w:id="90"/>
     <w:bookmarkEnd w:id="91"/>
-    <w:bookmarkStart w:id="93" w:name="mysql-data-types-15"/>
+    <w:bookmarkEnd w:id="92"/>
+    <w:bookmarkStart w:id="94" w:name="mysql-data-types-15"/>
     <w:p>
       <w:pPr>
         <w:pStyle w:val="Heading3"/>
@@ -3930,7 +3944,7 @@
         <w:t xml:space="preserve">MYSQL Data Types</w:t>
       </w:r>
     </w:p>
-    <w:bookmarkStart w:id="92" w:name="varcharn"/>
+    <w:bookmarkStart w:id="93" w:name="varcharn"/>
     <w:p>
       <w:pPr>
         <w:pStyle w:val="Heading4"/>
@@ -3958,9 +3972,9 @@
         </w:pict>
       </w:r>
     </w:p>
-    <w:bookmarkEnd w:id="92"/>
     <w:bookmarkEnd w:id="93"/>
-    <w:bookmarkStart w:id="95" w:name="mysql-data-types-16"/>
+    <w:bookmarkEnd w:id="94"/>
+    <w:bookmarkStart w:id="96" w:name="mysql-data-types-16"/>
     <w:p>
       <w:pPr>
         <w:pStyle w:val="Heading3"/>
@@ -3969,7 +3983,7 @@
         <w:t xml:space="preserve">MYSQL Data Types</w:t>
       </w:r>
     </w:p>
-    <w:bookmarkStart w:id="94" w:name="bool"/>
+    <w:bookmarkStart w:id="95" w:name="bool"/>
     <w:p>
       <w:pPr>
         <w:pStyle w:val="Heading4"/>
@@ -4033,10 +4047,10 @@
         </w:pict>
       </w:r>
     </w:p>
-    <w:bookmarkEnd w:id="94"/>
     <w:bookmarkEnd w:id="95"/>
     <w:bookmarkEnd w:id="96"/>
-    <w:bookmarkStart w:id="97" w:name="key"/>
+    <w:bookmarkEnd w:id="97"/>
+    <w:bookmarkStart w:id="98" w:name="key"/>
     <w:p>
       <w:pPr>
         <w:pStyle w:val="Heading2"/>
@@ -4100,8 +4114,8 @@
         </w:pict>
       </w:r>
     </w:p>
-    <w:bookmarkEnd w:id="97"/>
-    <w:bookmarkStart w:id="98" w:name="primary-key"/>
+    <w:bookmarkEnd w:id="98"/>
+    <w:bookmarkStart w:id="99" w:name="primary-key"/>
     <w:p>
       <w:pPr>
         <w:pStyle w:val="Heading2"/>
@@ -4161,8 +4175,8 @@
         </w:pict>
       </w:r>
     </w:p>
-    <w:bookmarkEnd w:id="98"/>
-    <w:bookmarkStart w:id="99" w:name="foreign-key"/>
+    <w:bookmarkEnd w:id="99"/>
+    <w:bookmarkStart w:id="100" w:name="foreign-key"/>
     <w:p>
       <w:pPr>
         <w:pStyle w:val="Heading2"/>
@@ -4190,8 +4204,8 @@
         </w:pict>
       </w:r>
     </w:p>
-    <w:bookmarkEnd w:id="99"/>
-    <w:bookmarkStart w:id="100" w:name="foreign-key-1"/>
+    <w:bookmarkEnd w:id="100"/>
+    <w:bookmarkStart w:id="101" w:name="foreign-key-1"/>
     <w:p>
       <w:pPr>
         <w:pStyle w:val="Heading2"/>
@@ -4435,8 +4449,8 @@
         </w:pict>
       </w:r>
     </w:p>
-    <w:bookmarkEnd w:id="100"/>
-    <w:bookmarkStart w:id="101" w:name="foreign-key-2"/>
+    <w:bookmarkEnd w:id="101"/>
+    <w:bookmarkStart w:id="102" w:name="foreign-key-2"/>
     <w:p>
       <w:pPr>
         <w:pStyle w:val="Heading2"/>
@@ -4669,8 +4683,8 @@
         </w:pict>
       </w:r>
     </w:p>
-    <w:bookmarkEnd w:id="101"/>
-    <w:bookmarkStart w:id="102" w:name="foreign-key-3"/>
+    <w:bookmarkEnd w:id="102"/>
+    <w:bookmarkStart w:id="103" w:name="foreign-key-3"/>
     <w:p>
       <w:pPr>
         <w:pStyle w:val="Heading2"/>
@@ -4940,8 +4954,8 @@
         </w:pict>
       </w:r>
     </w:p>
-    <w:bookmarkEnd w:id="102"/>
-    <w:bookmarkStart w:id="103" w:name="database-design"/>
+    <w:bookmarkEnd w:id="103"/>
+    <w:bookmarkStart w:id="104" w:name="database-design"/>
     <w:p>
       <w:pPr>
         <w:pStyle w:val="Heading2"/>
@@ -4990,8 +5004,8 @@
         </w:pict>
       </w:r>
     </w:p>
-    <w:bookmarkEnd w:id="103"/>
-    <w:bookmarkStart w:id="104" w:name="designing-a-database"/>
+    <w:bookmarkEnd w:id="104"/>
+    <w:bookmarkStart w:id="105" w:name="designing-a-database"/>
     <w:p>
       <w:pPr>
         <w:pStyle w:val="Heading2"/>
@@ -5063,8 +5077,8 @@
         </w:pict>
       </w:r>
     </w:p>
-    <w:bookmarkEnd w:id="104"/>
-    <w:bookmarkStart w:id="105" w:name="designing-a-database-1"/>
+    <w:bookmarkEnd w:id="105"/>
+    <w:bookmarkStart w:id="106" w:name="designing-a-database-1"/>
     <w:p>
       <w:pPr>
         <w:pStyle w:val="Heading2"/>
@@ -5141,8 +5155,8 @@
         </w:pict>
       </w:r>
     </w:p>
-    <w:bookmarkEnd w:id="105"/>
-    <w:bookmarkStart w:id="106" w:name="designing-a-database-2"/>
+    <w:bookmarkEnd w:id="106"/>
+    <w:bookmarkStart w:id="107" w:name="designing-a-database-2"/>
     <w:p>
       <w:pPr>
         <w:pStyle w:val="Heading2"/>
@@ -5191,8 +5205,8 @@
         </w:pict>
       </w:r>
     </w:p>
-    <w:bookmarkEnd w:id="106"/>
-    <w:bookmarkStart w:id="107" w:name="designing-a-database-3"/>
+    <w:bookmarkEnd w:id="107"/>
+    <w:bookmarkStart w:id="108" w:name="designing-a-database-3"/>
     <w:p>
       <w:pPr>
         <w:pStyle w:val="Heading2"/>
@@ -5476,8 +5490,8 @@
         </w:pict>
       </w:r>
     </w:p>
-    <w:bookmarkEnd w:id="107"/>
-    <w:bookmarkStart w:id="108" w:name="designing-a-database-4"/>
+    <w:bookmarkEnd w:id="108"/>
+    <w:bookmarkStart w:id="109" w:name="designing-a-database-4"/>
     <w:p>
       <w:pPr>
         <w:pStyle w:val="Heading2"/>
@@ -5543,8 +5557,8 @@
         </w:pict>
       </w:r>
     </w:p>
-    <w:bookmarkEnd w:id="108"/>
-    <w:bookmarkStart w:id="109" w:name="designing-a-database-5"/>
+    <w:bookmarkEnd w:id="109"/>
+    <w:bookmarkStart w:id="110" w:name="designing-a-database-5"/>
     <w:p>
       <w:pPr>
         <w:pStyle w:val="Heading2"/>
@@ -5689,8 +5703,8 @@
         </w:pict>
       </w:r>
     </w:p>
-    <w:bookmarkEnd w:id="109"/>
-    <w:bookmarkStart w:id="110" w:name="resources"/>
+    <w:bookmarkEnd w:id="110"/>
+    <w:bookmarkStart w:id="111" w:name="resources"/>
     <w:p>
       <w:pPr>
         <w:pStyle w:val="Heading2"/>
@@ -5807,7 +5821,7 @@
         </m:r>
       </m:oMath>
     </w:p>
-    <w:bookmarkEnd w:id="110"/>
+    <w:bookmarkEnd w:id="111"/>
     <w:sectPr/>
   </w:body>
 </w:document>

</xml_diff>